<commit_message>
added time options in the Lab6 script
</commit_message>
<xml_diff>
--- a/Report_Lab6(46,49).docx
+++ b/Report_Lab6(46,49).docx
@@ -5,28 +5,16 @@
     <w:p>
       <w:pPr>
         <w:pStyle w:val="Normal"/>
-        <w:rPr>
-          <w:b/>
+        <w:rPr/>
+      </w:pPr>
+      <w:r>
+        <w:rPr>
           <w:b/>
           <w:bCs/>
           <w:sz w:val="40"/>
           <w:szCs w:val="40"/>
         </w:rPr>
-      </w:pPr>
-      <w:r>
-        <w:rPr>
-          <w:b/>
-          <w:bCs/>
-          <w:sz w:val="40"/>
-          <w:szCs w:val="40"/>
-        </w:rPr>
-        <w:t xml:space="preserve">Lab 6: Programming Symmetric &amp; Asymmetric Crypto             </w:t>
-        <w:tab/>
-        <w:tab/>
-        <w:tab/>
-        <w:tab/>
-        <w:tab/>
-        <w:t xml:space="preserve"> (Report)</w:t>
+        <w:t>Lab 6: Programming Symmetric &amp; Asymmetric Crypto    (Report)</w:t>
       </w:r>
     </w:p>
     <w:p>
@@ -195,12 +183,15 @@
     <w:p>
       <w:pPr>
         <w:pStyle w:val="Normal"/>
-        <w:rPr/>
-      </w:pPr>
-      <w:r>
-        <w:rPr>
-          <w:sz w:val="36"/>
-          <w:szCs w:val="36"/>
+        <w:rPr>
+          <w:sz w:val="30"/>
+          <w:szCs w:val="30"/>
+        </w:rPr>
+      </w:pPr>
+      <w:r>
+        <w:rPr>
+          <w:sz w:val="30"/>
+          <w:szCs w:val="30"/>
         </w:rPr>
         <w:t>We have used five integer values as</w:t>
       </w:r>
@@ -208,15 +199,15 @@
         <w:rPr>
           <w:b/>
           <w:bCs/>
-          <w:sz w:val="36"/>
-          <w:szCs w:val="36"/>
+          <w:sz w:val="30"/>
+          <w:szCs w:val="30"/>
         </w:rPr>
         <w:t xml:space="preserve"> input command</w:t>
       </w:r>
       <w:r>
         <w:rPr>
-          <w:sz w:val="36"/>
-          <w:szCs w:val="36"/>
+          <w:sz w:val="30"/>
+          <w:szCs w:val="30"/>
         </w:rPr>
         <w:t xml:space="preserve"> for different type of tasks in a loop to process like:</w:t>
       </w:r>
@@ -225,26 +216,29 @@
       <w:pPr>
         <w:pStyle w:val="Normal"/>
         <w:rPr>
-          <w:sz w:val="36"/>
-          <w:szCs w:val="36"/>
-        </w:rPr>
-      </w:pPr>
-      <w:r>
-        <w:rPr>
-          <w:sz w:val="36"/>
-          <w:szCs w:val="36"/>
-        </w:rPr>
-      </w:r>
-    </w:p>
-    <w:p>
-      <w:pPr>
-        <w:pStyle w:val="Normal"/>
-        <w:rPr/>
-      </w:pPr>
-      <w:r>
-        <w:rPr>
-          <w:sz w:val="36"/>
-          <w:szCs w:val="36"/>
+          <w:sz w:val="30"/>
+          <w:szCs w:val="30"/>
+        </w:rPr>
+      </w:pPr>
+      <w:r>
+        <w:rPr>
+          <w:sz w:val="30"/>
+          <w:szCs w:val="30"/>
+        </w:rPr>
+      </w:r>
+    </w:p>
+    <w:p>
+      <w:pPr>
+        <w:pStyle w:val="Normal"/>
+        <w:rPr>
+          <w:sz w:val="30"/>
+          <w:szCs w:val="30"/>
+        </w:rPr>
+      </w:pPr>
+      <w:r>
+        <w:rPr>
+          <w:sz w:val="30"/>
+          <w:szCs w:val="30"/>
         </w:rPr>
         <w:t>‘</w:t>
       </w:r>
@@ -254,15 +248,15 @@
           <w:bCs/>
           <w:i/>
           <w:iCs/>
-          <w:sz w:val="36"/>
-          <w:szCs w:val="36"/>
+          <w:sz w:val="30"/>
+          <w:szCs w:val="30"/>
         </w:rPr>
         <w:t>0’</w:t>
       </w:r>
       <w:r>
         <w:rPr>
-          <w:sz w:val="36"/>
-          <w:szCs w:val="36"/>
+          <w:sz w:val="30"/>
+          <w:szCs w:val="30"/>
         </w:rPr>
         <w:t xml:space="preserve"> for “Exit”,</w:t>
       </w:r>
@@ -270,12 +264,15 @@
     <w:p>
       <w:pPr>
         <w:pStyle w:val="Normal"/>
-        <w:rPr/>
-      </w:pPr>
-      <w:r>
-        <w:rPr>
-          <w:sz w:val="36"/>
-          <w:szCs w:val="36"/>
+        <w:rPr>
+          <w:sz w:val="30"/>
+          <w:szCs w:val="30"/>
+        </w:rPr>
+      </w:pPr>
+      <w:r>
+        <w:rPr>
+          <w:sz w:val="30"/>
+          <w:szCs w:val="30"/>
         </w:rPr>
         <w:t>‘</w:t>
       </w:r>
@@ -285,15 +282,15 @@
           <w:bCs/>
           <w:i/>
           <w:iCs/>
-          <w:sz w:val="36"/>
-          <w:szCs w:val="36"/>
+          <w:sz w:val="30"/>
+          <w:szCs w:val="30"/>
         </w:rPr>
         <w:t>1’</w:t>
       </w:r>
       <w:r>
         <w:rPr>
-          <w:sz w:val="36"/>
-          <w:szCs w:val="36"/>
+          <w:sz w:val="30"/>
+          <w:szCs w:val="30"/>
         </w:rPr>
         <w:t xml:space="preserve"> for “AES encryption and decryption”,</w:t>
       </w:r>
@@ -301,7 +298,10 @@
     <w:p>
       <w:pPr>
         <w:pStyle w:val="Normal"/>
-        <w:rPr/>
+        <w:rPr>
+          <w:sz w:val="30"/>
+          <w:szCs w:val="30"/>
+        </w:rPr>
       </w:pPr>
       <w:r>
         <w:rPr>
@@ -309,8 +309,8 @@
           <w:bCs/>
           <w:i/>
           <w:iCs/>
-          <w:sz w:val="36"/>
-          <w:szCs w:val="36"/>
+          <w:sz w:val="30"/>
+          <w:szCs w:val="30"/>
         </w:rPr>
         <w:t>‘</w:t>
       </w:r>
@@ -320,15 +320,15 @@
           <w:bCs/>
           <w:i/>
           <w:iCs/>
-          <w:sz w:val="36"/>
-          <w:szCs w:val="36"/>
+          <w:sz w:val="30"/>
+          <w:szCs w:val="30"/>
         </w:rPr>
         <w:t>2’</w:t>
       </w:r>
       <w:r>
         <w:rPr>
-          <w:sz w:val="36"/>
-          <w:szCs w:val="36"/>
+          <w:sz w:val="30"/>
+          <w:szCs w:val="30"/>
         </w:rPr>
         <w:t xml:space="preserve"> for “RSA encryption and decryption”,</w:t>
       </w:r>
@@ -336,7 +336,10 @@
     <w:p>
       <w:pPr>
         <w:pStyle w:val="Normal"/>
-        <w:rPr/>
+        <w:rPr>
+          <w:sz w:val="30"/>
+          <w:szCs w:val="30"/>
+        </w:rPr>
       </w:pPr>
       <w:r>
         <w:rPr>
@@ -344,8 +347,8 @@
           <w:bCs/>
           <w:i/>
           <w:iCs/>
-          <w:sz w:val="36"/>
-          <w:szCs w:val="36"/>
+          <w:sz w:val="30"/>
+          <w:szCs w:val="30"/>
         </w:rPr>
         <w:t>‘</w:t>
       </w:r>
@@ -355,15 +358,15 @@
           <w:bCs/>
           <w:i/>
           <w:iCs/>
-          <w:sz w:val="36"/>
-          <w:szCs w:val="36"/>
+          <w:sz w:val="30"/>
+          <w:szCs w:val="30"/>
         </w:rPr>
         <w:t>3’</w:t>
       </w:r>
       <w:r>
         <w:rPr>
-          <w:sz w:val="36"/>
-          <w:szCs w:val="36"/>
+          <w:sz w:val="30"/>
+          <w:szCs w:val="30"/>
         </w:rPr>
         <w:t xml:space="preserve"> for “RSA Signature”,</w:t>
       </w:r>
@@ -371,12 +374,15 @@
     <w:p>
       <w:pPr>
         <w:pStyle w:val="Normal"/>
-        <w:rPr/>
-      </w:pPr>
-      <w:r>
-        <w:rPr>
-          <w:sz w:val="36"/>
-          <w:szCs w:val="36"/>
+        <w:rPr>
+          <w:sz w:val="30"/>
+          <w:szCs w:val="30"/>
+        </w:rPr>
+      </w:pPr>
+      <w:r>
+        <w:rPr>
+          <w:sz w:val="30"/>
+          <w:szCs w:val="30"/>
         </w:rPr>
         <w:t>‘</w:t>
       </w:r>
@@ -386,15 +392,15 @@
           <w:bCs/>
           <w:i/>
           <w:iCs/>
-          <w:sz w:val="36"/>
-          <w:szCs w:val="36"/>
+          <w:sz w:val="30"/>
+          <w:szCs w:val="30"/>
         </w:rPr>
         <w:t>4’</w:t>
       </w:r>
       <w:r>
         <w:rPr>
-          <w:sz w:val="36"/>
-          <w:szCs w:val="36"/>
+          <w:sz w:val="30"/>
+          <w:szCs w:val="30"/>
         </w:rPr>
         <w:t xml:space="preserve"> for “SHA-256 hashing”</w:t>
       </w:r>
@@ -403,15 +409,78 @@
       <w:pPr>
         <w:pStyle w:val="Normal"/>
         <w:rPr>
-          <w:sz w:val="36"/>
-          <w:szCs w:val="36"/>
-        </w:rPr>
-      </w:pPr>
-      <w:r>
-        <w:rPr>
-          <w:sz w:val="36"/>
-          <w:szCs w:val="36"/>
-        </w:rPr>
+          <w:sz w:val="30"/>
+          <w:szCs w:val="30"/>
+        </w:rPr>
+      </w:pPr>
+      <w:r>
+        <w:rPr>
+          <w:sz w:val="30"/>
+          <w:szCs w:val="30"/>
+        </w:rPr>
+      </w:r>
+    </w:p>
+    <w:p>
+      <w:pPr>
+        <w:pStyle w:val="Normal"/>
+        <w:rPr>
+          <w:sz w:val="30"/>
+          <w:szCs w:val="30"/>
+        </w:rPr>
+      </w:pPr>
+      <w:r>
+        <w:rPr>
+          <w:sz w:val="30"/>
+          <w:szCs w:val="30"/>
+        </w:rPr>
+        <w:t xml:space="preserve">And for the others invalid command we have used try-except block to handle that. </w:t>
+      </w:r>
+    </w:p>
+    <w:p>
+      <w:pPr>
+        <w:pStyle w:val="Normal"/>
+        <w:rPr>
+          <w:sz w:val="30"/>
+          <w:szCs w:val="30"/>
+        </w:rPr>
+      </w:pPr>
+      <w:r>
+        <w:rPr>
+          <w:sz w:val="30"/>
+          <w:szCs w:val="30"/>
+        </w:rPr>
+      </w:r>
+    </w:p>
+    <w:p>
+      <w:pPr>
+        <w:pStyle w:val="Normal"/>
+        <w:rPr>
+          <w:sz w:val="30"/>
+          <w:szCs w:val="30"/>
+        </w:rPr>
+      </w:pPr>
+      <w:r>
+        <w:rPr>
+          <w:sz w:val="30"/>
+          <w:szCs w:val="30"/>
+        </w:rPr>
+        <w:t xml:space="preserve">If the input command value is </w:t>
+      </w:r>
+      <w:r>
+        <w:rPr>
+          <w:b/>
+          <w:bCs/>
+          <w:sz w:val="30"/>
+          <w:szCs w:val="30"/>
+        </w:rPr>
+        <w:t>‘1’</w:t>
+      </w:r>
+      <w:r>
+        <w:rPr>
+          <w:sz w:val="30"/>
+          <w:szCs w:val="30"/>
+        </w:rPr>
+        <w:t xml:space="preserve"> then there are two options to use ‘ECB’ and ‘CBC’ mode and then options for using key length 128 and 256 and an user input option for the previous each option. </w:t>
       </w:r>
     </w:p>
     <w:p>
@@ -421,78 +490,38 @@
       </w:pPr>
       <w:r>
         <w:rPr>
-          <w:sz w:val="36"/>
-          <w:szCs w:val="36"/>
-        </w:rPr>
-        <w:t>And for the others invalid command we have used try-except block to handle that.</w:t>
-      </w:r>
-    </w:p>
-    <w:p>
-      <w:pPr>
-        <w:pStyle w:val="Normal"/>
-        <w:rPr>
-          <w:sz w:val="36"/>
-          <w:szCs w:val="36"/>
-        </w:rPr>
-      </w:pPr>
-      <w:r>
-        <w:rPr>
-          <w:sz w:val="36"/>
-          <w:szCs w:val="36"/>
-        </w:rPr>
-      </w:r>
-    </w:p>
-    <w:p>
-      <w:pPr>
-        <w:pStyle w:val="Normal"/>
-        <w:rPr/>
-      </w:pPr>
-      <w:r>
-        <w:rPr>
-          <w:sz w:val="36"/>
-          <w:szCs w:val="36"/>
-        </w:rPr>
-        <w:t xml:space="preserve">If the input command value is </w:t>
-      </w:r>
-      <w:r>
-        <w:rPr>
-          <w:b/>
-          <w:bCs/>
-          <w:sz w:val="36"/>
-          <w:szCs w:val="36"/>
-        </w:rPr>
-        <w:t>‘1’</w:t>
-      </w:r>
-      <w:r>
-        <w:rPr>
-          <w:sz w:val="36"/>
-          <w:szCs w:val="36"/>
-        </w:rPr>
-        <w:t xml:space="preserve"> then there are two options to use ‘ECB’ and ‘CBC’ mode and then options for using key length 128 and 256 and an user input option for the previous each option. </w:t>
-      </w:r>
-    </w:p>
-    <w:p>
-      <w:pPr>
-        <w:pStyle w:val="Normal"/>
-        <w:rPr/>
-      </w:pPr>
-      <w:r>
-        <w:rPr>
-          <w:sz w:val="36"/>
-          <w:szCs w:val="36"/>
-        </w:rPr>
-        <w:t>After that we will get the cipher text and the decrypted text with respect to the input values.</w:t>
-      </w:r>
-    </w:p>
-    <w:p>
-      <w:pPr>
-        <w:pStyle w:val="Normal"/>
-        <w:rPr/>
-      </w:pPr>
-      <w:r>
-        <w:rPr>
-          <w:sz w:val="36"/>
-          <w:szCs w:val="36"/>
+          <w:sz w:val="30"/>
+          <w:szCs w:val="30"/>
+        </w:rPr>
+        <w:t xml:space="preserve">After that we will get the cipher text and the decrypted text with respect to the input values. </w:t>
+      </w:r>
+      <w:r>
+        <w:rPr>
+          <w:sz w:val="30"/>
+          <w:szCs w:val="30"/>
+        </w:rPr>
+        <w:t xml:space="preserve">And we have used the two </w:t>
+      </w:r>
+      <w:r>
+        <w:rPr>
+          <w:i/>
+          <w:iCs/>
+          <w:sz w:val="30"/>
+          <w:szCs w:val="30"/>
+        </w:rPr>
+        <w:t>fixed key</w:t>
+      </w:r>
+      <w:r>
+        <w:rPr>
+          <w:sz w:val="30"/>
+          <w:szCs w:val="30"/>
+        </w:rPr>
+        <w:t xml:space="preserve"> for 128 and 256 bits which are “'abcdefghijklmnop” and “abcdefghijklmnop1234569874123658” respectively. </w:t>
+      </w:r>
+      <w:r>
+        <w:rPr>
+          <w:sz w:val="30"/>
+          <w:szCs w:val="30"/>
         </w:rPr>
         <w:t>Here we have used the tutorial that is “</w:t>
       </w:r>
@@ -500,16 +529,16 @@
         <w:r>
           <w:rPr>
             <w:rStyle w:val="InternetLink"/>
-            <w:sz w:val="36"/>
-            <w:szCs w:val="36"/>
+            <w:sz w:val="30"/>
+            <w:szCs w:val="30"/>
           </w:rPr>
           <w:t>https://techtutorialsx.com/2018/04/09/python-pycrypto-using-aes-128-in-ecb-mode/</w:t>
         </w:r>
       </w:hyperlink>
       <w:r>
         <w:rPr>
-          <w:sz w:val="36"/>
-          <w:szCs w:val="36"/>
+          <w:sz w:val="30"/>
+          <w:szCs w:val="30"/>
         </w:rPr>
         <w:t>”.</w:t>
       </w:r>
@@ -518,30 +547,62 @@
       <w:pPr>
         <w:pStyle w:val="Normal"/>
         <w:rPr>
-          <w:sz w:val="36"/>
-          <w:szCs w:val="36"/>
-        </w:rPr>
-      </w:pPr>
-      <w:r>
-        <w:rPr>
-          <w:sz w:val="36"/>
-          <w:szCs w:val="36"/>
-        </w:rPr>
-      </w:r>
-    </w:p>
-    <w:p>
-      <w:pPr>
-        <w:pStyle w:val="Normal"/>
-        <w:rPr>
-          <w:sz w:val="36"/>
-          <w:szCs w:val="36"/>
-        </w:rPr>
-      </w:pPr>
-      <w:r>
-        <w:rPr>
-          <w:sz w:val="36"/>
-          <w:szCs w:val="36"/>
-        </w:rPr>
+          <w:sz w:val="30"/>
+          <w:szCs w:val="30"/>
+        </w:rPr>
+      </w:pPr>
+      <w:r>
+        <w:rPr>
+          <w:sz w:val="30"/>
+          <w:szCs w:val="30"/>
+        </w:rPr>
+      </w:r>
+    </w:p>
+    <w:p>
+      <w:pPr>
+        <w:pStyle w:val="Normal"/>
+        <w:rPr>
+          <w:sz w:val="30"/>
+          <w:szCs w:val="30"/>
+        </w:rPr>
+      </w:pPr>
+      <w:r>
+        <w:rPr>
+          <w:sz w:val="30"/>
+          <w:szCs w:val="30"/>
+        </w:rPr>
+      </w:r>
+    </w:p>
+    <w:p>
+      <w:pPr>
+        <w:pStyle w:val="Normal"/>
+        <w:rPr>
+          <w:sz w:val="30"/>
+          <w:szCs w:val="30"/>
+        </w:rPr>
+      </w:pPr>
+      <w:r>
+        <w:rPr>
+          <w:sz w:val="30"/>
+          <w:szCs w:val="30"/>
+        </w:rPr>
+        <w:t xml:space="preserve">If the input command value is </w:t>
+      </w:r>
+      <w:r>
+        <w:rPr>
+          <w:b/>
+          <w:bCs/>
+          <w:sz w:val="30"/>
+          <w:szCs w:val="30"/>
+        </w:rPr>
+        <w:t>‘2’</w:t>
+      </w:r>
+      <w:r>
+        <w:rPr>
+          <w:sz w:val="30"/>
+          <w:szCs w:val="30"/>
+        </w:rPr>
+        <w:t xml:space="preserve"> then there is an user option of giving the message(plain text). After this we have stored the private and public key to respectively the ‘private_key.txt‘ and ‘public_key.txt’ files. And we will get the RSA encrypted and decrypted message.</w:t>
       </w:r>
     </w:p>
     <w:p>
@@ -551,37 +612,8 @@
       </w:pPr>
       <w:r>
         <w:rPr>
-          <w:sz w:val="36"/>
-          <w:szCs w:val="36"/>
-        </w:rPr>
-        <w:t xml:space="preserve">If the input command value is </w:t>
-      </w:r>
-      <w:r>
-        <w:rPr>
-          <w:b/>
-          <w:bCs/>
-          <w:sz w:val="36"/>
-          <w:szCs w:val="36"/>
-        </w:rPr>
-        <w:t>‘2’</w:t>
-      </w:r>
-      <w:r>
-        <w:rPr>
-          <w:sz w:val="36"/>
-          <w:szCs w:val="36"/>
-        </w:rPr>
-        <w:t xml:space="preserve"> then there is an user option of giving the message(plain text). After this we have stored the private and public key to respectively the ‘private_key.txt‘ and ‘public_key.txt’ files. And we will get the RSA encrypted and decrypted message.</w:t>
-      </w:r>
-    </w:p>
-    <w:p>
-      <w:pPr>
-        <w:pStyle w:val="Normal"/>
-        <w:rPr/>
-      </w:pPr>
-      <w:r>
-        <w:rPr>
-          <w:sz w:val="36"/>
-          <w:szCs w:val="36"/>
+          <w:sz w:val="30"/>
+          <w:szCs w:val="30"/>
         </w:rPr>
         <w:t>Here we have used 1024 bit encryption keys. And we followed the stackoverflow link that is “</w:t>
       </w:r>
@@ -589,16 +621,16 @@
         <w:r>
           <w:rPr>
             <w:rStyle w:val="InternetLink"/>
-            <w:sz w:val="36"/>
-            <w:szCs w:val="36"/>
+            <w:sz w:val="30"/>
+            <w:szCs w:val="30"/>
           </w:rPr>
           <w:t>https://stackoverflow.com/questions/30056762/rsa-encryption-and-decryption-in-python</w:t>
         </w:r>
       </w:hyperlink>
       <w:r>
         <w:rPr>
-          <w:sz w:val="36"/>
-          <w:szCs w:val="36"/>
+          <w:sz w:val="30"/>
+          <w:szCs w:val="30"/>
         </w:rPr>
         <w:t>”.</w:t>
       </w:r>
@@ -607,29 +639,29 @@
       <w:pPr>
         <w:pStyle w:val="Normal"/>
         <w:rPr>
-          <w:sz w:val="36"/>
-          <w:szCs w:val="36"/>
-        </w:rPr>
-      </w:pPr>
-      <w:r>
-        <w:rPr>
-          <w:sz w:val="36"/>
-          <w:szCs w:val="36"/>
-        </w:rPr>
-      </w:r>
-    </w:p>
-    <w:p>
-      <w:pPr>
-        <w:pStyle w:val="Normal"/>
-        <w:rPr>
-          <w:sz w:val="36"/>
-          <w:szCs w:val="36"/>
-        </w:rPr>
-      </w:pPr>
-      <w:r>
-        <w:rPr>
-          <w:sz w:val="36"/>
-          <w:szCs w:val="36"/>
+          <w:sz w:val="30"/>
+          <w:szCs w:val="30"/>
+        </w:rPr>
+      </w:pPr>
+      <w:r>
+        <w:rPr>
+          <w:sz w:val="30"/>
+          <w:szCs w:val="30"/>
+        </w:rPr>
+      </w:r>
+    </w:p>
+    <w:p>
+      <w:pPr>
+        <w:pStyle w:val="Normal"/>
+        <w:rPr>
+          <w:sz w:val="30"/>
+          <w:szCs w:val="30"/>
+        </w:rPr>
+      </w:pPr>
+      <w:r>
+        <w:rPr>
+          <w:sz w:val="30"/>
+          <w:szCs w:val="30"/>
         </w:rPr>
       </w:r>
     </w:p>
@@ -640,8 +672,8 @@
       </w:pPr>
       <w:r>
         <w:rPr>
-          <w:sz w:val="36"/>
-          <w:szCs w:val="36"/>
+          <w:sz w:val="30"/>
+          <w:szCs w:val="30"/>
         </w:rPr>
         <w:t xml:space="preserve">If the input command value is </w:t>
       </w:r>
@@ -649,23 +681,23 @@
         <w:rPr>
           <w:b/>
           <w:bCs/>
-          <w:sz w:val="36"/>
-          <w:szCs w:val="36"/>
+          <w:sz w:val="30"/>
+          <w:szCs w:val="30"/>
         </w:rPr>
         <w:t>‘3’</w:t>
       </w:r>
       <w:r>
         <w:rPr>
-          <w:sz w:val="36"/>
-          <w:szCs w:val="36"/>
+          <w:sz w:val="30"/>
+          <w:szCs w:val="30"/>
         </w:rPr>
         <w:t xml:space="preserve"> then there is an user option of giving the message(plain text). After that we have used the previous 2 tasks and then read the the message and encrypted message files then we have decrypt the encrypted message then we saw that whether the hash value of this decrypted message is equal or not to the message. Here, we have followed the tutorial that is </w:t>
       </w:r>
       <w:bookmarkStart w:id="0" w:name="__DdeLink__70_585520611"/>
       <w:r>
         <w:rPr>
-          <w:sz w:val="36"/>
-          <w:szCs w:val="36"/>
+          <w:sz w:val="30"/>
+          <w:szCs w:val="30"/>
         </w:rPr>
         <w:t>“</w:t>
       </w:r>
@@ -673,8 +705,8 @@
         <w:r>
           <w:rPr>
             <w:rStyle w:val="InternetLink"/>
-            <w:sz w:val="36"/>
-            <w:szCs w:val="36"/>
+            <w:sz w:val="30"/>
+            <w:szCs w:val="30"/>
           </w:rPr>
           <w:t>https://www.laurentluce.com/posts/python-and-cryptography-with-pycrypto/</w:t>
         </w:r>
@@ -682,8 +714,8 @@
       <w:bookmarkEnd w:id="0"/>
       <w:r>
         <w:rPr>
-          <w:sz w:val="36"/>
-          <w:szCs w:val="36"/>
+          <w:sz w:val="30"/>
+          <w:szCs w:val="30"/>
         </w:rPr>
         <w:t>”.</w:t>
       </w:r>
@@ -692,14 +724,29 @@
       <w:pPr>
         <w:pStyle w:val="Normal"/>
         <w:rPr>
-          <w:sz w:val="36"/>
-          <w:szCs w:val="36"/>
-        </w:rPr>
-      </w:pPr>
-      <w:r>
-        <w:rPr>
-          <w:sz w:val="36"/>
-          <w:szCs w:val="36"/>
+          <w:sz w:val="30"/>
+          <w:szCs w:val="30"/>
+        </w:rPr>
+      </w:pPr>
+      <w:r>
+        <w:rPr>
+          <w:sz w:val="30"/>
+          <w:szCs w:val="30"/>
+        </w:rPr>
+      </w:r>
+    </w:p>
+    <w:p>
+      <w:pPr>
+        <w:pStyle w:val="Normal"/>
+        <w:rPr>
+          <w:sz w:val="30"/>
+          <w:szCs w:val="30"/>
+        </w:rPr>
+      </w:pPr>
+      <w:r>
+        <w:rPr>
+          <w:sz w:val="30"/>
+          <w:szCs w:val="30"/>
         </w:rPr>
       </w:r>
     </w:p>
@@ -709,18 +756,9 @@
         <w:rPr/>
       </w:pPr>
       <w:r>
-        <w:rPr/>
-      </w:r>
-    </w:p>
-    <w:p>
-      <w:pPr>
-        <w:pStyle w:val="Normal"/>
-        <w:rPr/>
-      </w:pPr>
-      <w:r>
-        <w:rPr>
-          <w:sz w:val="36"/>
-          <w:szCs w:val="36"/>
+        <w:rPr>
+          <w:sz w:val="30"/>
+          <w:szCs w:val="30"/>
         </w:rPr>
         <w:t xml:space="preserve">If the input command value is </w:t>
       </w:r>
@@ -728,85 +766,81 @@
         <w:rPr>
           <w:b/>
           <w:bCs/>
-          <w:sz w:val="36"/>
-          <w:szCs w:val="36"/>
-        </w:rPr>
-        <w:t>‘</w:t>
-      </w:r>
-      <w:r>
-        <w:rPr>
-          <w:b/>
-          <w:bCs/>
-          <w:sz w:val="36"/>
-          <w:szCs w:val="36"/>
-        </w:rPr>
-        <w:t>4</w:t>
-      </w:r>
-      <w:r>
-        <w:rPr>
-          <w:b/>
-          <w:bCs/>
-          <w:sz w:val="36"/>
-          <w:szCs w:val="36"/>
-        </w:rPr>
-        <w:t>’</w:t>
-      </w:r>
-      <w:r>
-        <w:rPr>
-          <w:sz w:val="36"/>
-          <w:szCs w:val="36"/>
-        </w:rPr>
-        <w:t xml:space="preserve"> then there is an user option of giving the message(plain text). </w:t>
-      </w:r>
-      <w:r>
-        <w:rPr>
-          <w:sz w:val="36"/>
-          <w:szCs w:val="36"/>
-        </w:rPr>
-        <w:t>After that we will get the hashed value of the message using SHA-256 machanishm. Here, we have followed the tutorial that is “</w:t>
+          <w:sz w:val="30"/>
+          <w:szCs w:val="30"/>
+        </w:rPr>
+        <w:t>‘4’</w:t>
+      </w:r>
+      <w:r>
+        <w:rPr>
+          <w:sz w:val="30"/>
+          <w:szCs w:val="30"/>
+        </w:rPr>
+        <w:t xml:space="preserve"> then there is an user option of giving the message(plain text). After that we will get the hashed value of the message using SHA-256 machanishm. Here, we have followed the tutorial that is “</w:t>
       </w:r>
       <w:hyperlink r:id="rId5">
         <w:r>
           <w:rPr>
             <w:rStyle w:val="InternetLink"/>
-            <w:sz w:val="36"/>
-            <w:szCs w:val="36"/>
+            <w:sz w:val="30"/>
+            <w:szCs w:val="30"/>
           </w:rPr>
           <w:t>https://www.laurentluce.com/posts/python-and-cryptography-with-pycrypto/</w:t>
         </w:r>
       </w:hyperlink>
-      <w:hyperlink r:id="rId6">
-        <w:r>
-          <w:rPr>
-            <w:sz w:val="36"/>
-            <w:szCs w:val="36"/>
-          </w:rPr>
-          <w:t>”.</w:t>
-        </w:r>
-      </w:hyperlink>
-    </w:p>
-    <w:p>
-      <w:pPr>
-        <w:pStyle w:val="Normal"/>
-        <w:rPr>
-          <w:sz w:val="36"/>
-          <w:szCs w:val="36"/>
-        </w:rPr>
-      </w:pPr>
-      <w:r>
-        <w:rPr/>
-      </w:r>
-    </w:p>
-    <w:p>
-      <w:pPr>
-        <w:pStyle w:val="Normal"/>
-        <w:rPr>
-          <w:sz w:val="36"/>
-          <w:szCs w:val="36"/>
-        </w:rPr>
-      </w:pPr>
-      <w:r>
-        <w:rPr/>
+      <w:r>
+        <w:rPr>
+          <w:sz w:val="30"/>
+          <w:szCs w:val="30"/>
+        </w:rPr>
+        <w:t>”.</w:t>
+      </w:r>
+    </w:p>
+    <w:p>
+      <w:pPr>
+        <w:pStyle w:val="Normal"/>
+        <w:rPr>
+          <w:sz w:val="30"/>
+          <w:szCs w:val="30"/>
+        </w:rPr>
+      </w:pPr>
+      <w:r>
+        <w:rPr>
+          <w:sz w:val="30"/>
+          <w:szCs w:val="30"/>
+        </w:rPr>
+      </w:r>
+    </w:p>
+    <w:p>
+      <w:pPr>
+        <w:pStyle w:val="Normal"/>
+        <w:rPr>
+          <w:sz w:val="30"/>
+          <w:szCs w:val="30"/>
+        </w:rPr>
+      </w:pPr>
+      <w:r>
+        <w:rPr>
+          <w:sz w:val="30"/>
+          <w:szCs w:val="30"/>
+        </w:rPr>
+        <w:t xml:space="preserve">We have kept the functionality to show the </w:t>
+      </w:r>
+      <w:r>
+        <w:rPr>
+          <w:b/>
+          <w:bCs/>
+          <w:sz w:val="30"/>
+          <w:szCs w:val="30"/>
+        </w:rPr>
+        <w:t>elapsed time</w:t>
+      </w:r>
+      <w:r>
+        <w:rPr>
+          <w:sz w:val="30"/>
+          <w:szCs w:val="30"/>
+        </w:rPr>
+        <w:t xml:space="preserve"> of each performed operation.</w:t>
       </w:r>
     </w:p>
     <w:sectPr>
@@ -828,6 +862,7 @@
     <w:rPrDefault>
       <w:rPr>
         <w:rFonts w:ascii="Liberation Serif" w:hAnsi="Liberation Serif" w:eastAsia="Noto Sans CJK SC Regular" w:cs="FreeSans"/>
+        <w:sz w:val="20"/>
         <w:szCs w:val="24"/>
         <w:lang w:val="en-US" w:eastAsia="zh-CN" w:bidi="hi-IN"/>
       </w:rPr>

</xml_diff>